<commit_message>
two new method added successfully!
</commit_message>
<xml_diff>
--- a/datasets/Riaz.docx
+++ b/datasets/Riaz.docx
@@ -4,12 +4,15 @@
   <w:body>
     <w:p>
       <w:r>
-        <w:t>Riaz Khan is a Software Engineer. Riaz Khan work in MyMedicalHUB International Ltd for 5 years.</w:t>
+        <w:t xml:space="preserve">Galib is a businessman. He work in the town of </w:t>
       </w:r>
-    </w:p>
-    <w:p>
+      <w:proofErr w:type="spellStart"/>
       <w:r>
-        <w:t>Riaz Khan completed graduation from RUET.</w:t>
+        <w:t>Badarganj</w:t>
+      </w:r>
+      <w:proofErr w:type="spellEnd"/>
+      <w:r>
+        <w:t xml:space="preserve">. </w:t>
       </w:r>
     </w:p>
     <w:sectPr>

</xml_diff>